<commit_message>
Ionic Salesforce Mobile - Add and Sync Signature final fix
</commit_message>
<xml_diff>
--- a/docs/DeploymentGuide-ionic.docx
+++ b/docs/DeploymentGuide-ionic.docx
@@ -348,6 +348,9 @@
             <w:pPr>
               <w:spacing w:line="360" w:lineRule="auto"/>
             </w:pPr>
+            <w:r>
+              <w:t>TCSCODER</w:t>
+            </w:r>
           </w:p>
         </w:tc>
         <w:tc>
@@ -364,6 +367,9 @@
             <w:pPr>
               <w:spacing w:line="360" w:lineRule="auto"/>
             </w:pPr>
+            <w:r>
+              <w:t>1.1</w:t>
+            </w:r>
           </w:p>
         </w:tc>
         <w:tc>
@@ -380,6 +386,9 @@
             <w:pPr>
               <w:spacing w:line="360" w:lineRule="auto"/>
             </w:pPr>
+            <w:r>
+              <w:t>02/15/2016</w:t>
+            </w:r>
           </w:p>
         </w:tc>
       </w:tr>
@@ -580,7 +589,16 @@
           <w:noProof/>
           <w:lang w:eastAsia="zh-CN"/>
         </w:rPr>
-        <w:t>Organization of Submission</w:t>
+        <w:t>Organization o</w:t>
+      </w:r>
+      <w:bookmarkStart w:id="2" w:name="_GoBack"/>
+      <w:bookmarkEnd w:id="2"/>
+      <w:r>
+        <w:rPr>
+          <w:noProof/>
+          <w:lang w:eastAsia="zh-CN"/>
+        </w:rPr>
+        <w:t>f Submission</w:t>
       </w:r>
       <w:r>
         <w:rPr>
@@ -851,7 +869,7 @@
         <w:rPr>
           <w:noProof/>
         </w:rPr>
-        <w:t>4</w:t>
+        <w:t>5</w:t>
       </w:r>
       <w:r>
         <w:rPr>
@@ -918,9 +936,9 @@
           <w:lang w:eastAsia="zh-CN"/>
         </w:rPr>
       </w:pPr>
-      <w:bookmarkStart w:id="2" w:name="_Toc442401761"/>
-      <w:bookmarkStart w:id="3" w:name="_Toc442402956"/>
-      <w:bookmarkStart w:id="4" w:name="_Toc456598593"/>
+      <w:bookmarkStart w:id="3" w:name="_Toc442401761"/>
+      <w:bookmarkStart w:id="4" w:name="_Toc442402956"/>
+      <w:bookmarkStart w:id="5" w:name="_Toc456598593"/>
       <w:bookmarkEnd w:id="0"/>
       <w:r>
         <w:rPr>
@@ -934,8 +952,8 @@
         </w:rPr>
         <w:t>n</w:t>
       </w:r>
-      <w:bookmarkEnd w:id="2"/>
       <w:bookmarkEnd w:id="3"/>
+      <w:bookmarkEnd w:id="4"/>
     </w:p>
     <w:p>
       <w:pPr>
@@ -959,8 +977,8 @@
           <w:lang w:eastAsia="zh-CN"/>
         </w:rPr>
       </w:pPr>
-      <w:bookmarkStart w:id="5" w:name="_Toc96189472"/>
-      <w:bookmarkEnd w:id="4"/>
+      <w:bookmarkStart w:id="6" w:name="_Toc96189472"/>
+      <w:bookmarkEnd w:id="5"/>
       <w:r>
         <w:rPr>
           <w:rFonts w:eastAsia="Times New Roman"/>
@@ -1211,27 +1229,38 @@
           <w:szCs w:val="18"/>
           <w:lang w:eastAsia="zh-CN"/>
         </w:rPr>
-        <w:t xml:space="preserve"> – the demonstration video file</w:t>
-      </w:r>
-    </w:p>
-    <w:p>
-      <w:pPr>
-        <w:pStyle w:val="Heading1"/>
-        <w:spacing w:before="60"/>
-        <w:rPr>
-          <w:lang w:eastAsia="zh-CN"/>
-        </w:rPr>
-      </w:pPr>
-      <w:bookmarkStart w:id="6" w:name="_Toc442401762"/>
-      <w:bookmarkStart w:id="7" w:name="_Toc442402957"/>
-      <w:r>
-        <w:rPr>
-          <w:lang w:eastAsia="zh-CN"/>
-        </w:rPr>
-        <w:t>Application Setup</w:t>
-      </w:r>
-      <w:bookmarkEnd w:id="6"/>
-      <w:bookmarkEnd w:id="7"/>
+        <w:t xml:space="preserve"> – the</w:t>
+      </w:r>
+      <w:r>
+        <w:rPr>
+          <w:rFonts w:eastAsia="Times New Roman"/>
+          <w:color w:val="333333"/>
+          <w:sz w:val="18"/>
+          <w:szCs w:val="18"/>
+          <w:lang w:eastAsia="zh-CN"/>
+        </w:rPr>
+        <w:t xml:space="preserve"> original</w:t>
+      </w:r>
+      <w:r>
+        <w:rPr>
+          <w:rFonts w:eastAsia="Times New Roman"/>
+          <w:color w:val="333333"/>
+          <w:sz w:val="18"/>
+          <w:szCs w:val="18"/>
+          <w:lang w:eastAsia="zh-CN"/>
+        </w:rPr>
+        <w:t xml:space="preserve"> demonstration video file</w:t>
+      </w:r>
+      <w:r>
+        <w:rPr>
+          <w:rFonts w:eastAsia="Times New Roman"/>
+          <w:color w:val="333333"/>
+          <w:sz w:val="18"/>
+          <w:szCs w:val="18"/>
+          <w:lang w:eastAsia="zh-CN"/>
+        </w:rPr>
+        <w:t xml:space="preserve"> (previous version)</w:t>
+      </w:r>
     </w:p>
     <w:p>
       <w:pPr>
@@ -1255,9 +1284,124 @@
           <w:lang w:eastAsia="zh-CN"/>
         </w:rPr>
       </w:pPr>
-      <w:bookmarkStart w:id="8" w:name="_Toc315349818"/>
+      <w:r>
+        <w:rPr>
+          <w:rFonts w:eastAsia="Times New Roman"/>
+          <w:color w:val="333333"/>
+          <w:sz w:val="18"/>
+          <w:szCs w:val="18"/>
+          <w:lang w:eastAsia="zh-CN"/>
+        </w:rPr>
+        <w:t>signature-demonstration.mov</w:t>
+      </w:r>
+      <w:r>
+        <w:rPr>
+          <w:rFonts w:eastAsia="Times New Roman"/>
+          <w:color w:val="333333"/>
+          <w:sz w:val="18"/>
+          <w:szCs w:val="18"/>
+          <w:lang w:eastAsia="zh-CN"/>
+        </w:rPr>
+        <w:t xml:space="preserve"> – signature functionality demonstration</w:t>
+      </w:r>
+    </w:p>
+    <w:p>
+      <w:pPr>
+        <w:widowControl/>
+        <w:numPr>
+          <w:ilvl w:val="0"/>
+          <w:numId w:val="2"/>
+        </w:numPr>
+        <w:shd w:val="clear" w:color="auto" w:fill="FFFFFF"/>
+        <w:tabs>
+          <w:tab w:val="clear" w:pos="734"/>
+          <w:tab w:val="num" w:pos="630"/>
+        </w:tabs>
+        <w:spacing w:after="100" w:afterAutospacing="1" w:line="120" w:lineRule="atLeast"/>
+        <w:ind w:left="360" w:firstLine="0"/>
+        <w:rPr>
+          <w:rFonts w:eastAsia="Times New Roman"/>
+          <w:color w:val="333333"/>
+          <w:sz w:val="18"/>
+          <w:szCs w:val="18"/>
+          <w:lang w:eastAsia="zh-CN"/>
+        </w:rPr>
+      </w:pPr>
+      <w:r>
+        <w:rPr>
+          <w:rFonts w:eastAsia="Times New Roman"/>
+          <w:color w:val="333333"/>
+          <w:sz w:val="18"/>
+          <w:szCs w:val="18"/>
+          <w:lang w:eastAsia="zh-CN"/>
+        </w:rPr>
+        <w:t>n</w:t>
+      </w:r>
+      <w:r>
+        <w:rPr>
+          <w:rFonts w:eastAsia="Times New Roman"/>
+          <w:color w:val="333333"/>
+          <w:sz w:val="18"/>
+          <w:szCs w:val="18"/>
+          <w:lang w:eastAsia="zh-CN"/>
+        </w:rPr>
+        <w:t>oconnection-demonstration.mov</w:t>
+      </w:r>
+      <w:r>
+        <w:rPr>
+          <w:rFonts w:eastAsia="Times New Roman"/>
+          <w:color w:val="333333"/>
+          <w:sz w:val="18"/>
+          <w:szCs w:val="18"/>
+          <w:lang w:eastAsia="zh-CN"/>
+        </w:rPr>
+        <w:t xml:space="preserve"> – demonstration of offline/online events</w:t>
+      </w:r>
+    </w:p>
+    <w:p>
+      <w:pPr>
+        <w:pStyle w:val="Heading1"/>
+        <w:spacing w:before="60"/>
+        <w:rPr>
+          <w:lang w:eastAsia="zh-CN"/>
+        </w:rPr>
+      </w:pPr>
+      <w:bookmarkStart w:id="7" w:name="_Toc442401762"/>
+      <w:bookmarkStart w:id="8" w:name="_Toc442402957"/>
+      <w:r>
+        <w:rPr>
+          <w:lang w:eastAsia="zh-CN"/>
+        </w:rPr>
+        <w:t>Application Setup</w:t>
+      </w:r>
+      <w:bookmarkEnd w:id="7"/>
+      <w:bookmarkEnd w:id="8"/>
+    </w:p>
+    <w:p>
+      <w:pPr>
+        <w:widowControl/>
+        <w:numPr>
+          <w:ilvl w:val="0"/>
+          <w:numId w:val="2"/>
+        </w:numPr>
+        <w:shd w:val="clear" w:color="auto" w:fill="FFFFFF"/>
+        <w:tabs>
+          <w:tab w:val="clear" w:pos="734"/>
+          <w:tab w:val="num" w:pos="630"/>
+        </w:tabs>
+        <w:spacing w:after="100" w:afterAutospacing="1" w:line="120" w:lineRule="atLeast"/>
+        <w:ind w:left="360" w:firstLine="0"/>
+        <w:rPr>
+          <w:rFonts w:eastAsia="Times New Roman"/>
+          <w:color w:val="333333"/>
+          <w:sz w:val="18"/>
+          <w:szCs w:val="18"/>
+          <w:lang w:eastAsia="zh-CN"/>
+        </w:rPr>
+      </w:pPr>
+      <w:bookmarkStart w:id="9" w:name="_Toc315349818"/>
       <w:bookmarkEnd w:id="1"/>
-      <w:bookmarkEnd w:id="5"/>
+      <w:bookmarkEnd w:id="6"/>
       <w:r>
         <w:rPr>
           <w:rFonts w:eastAsia="Times New Roman"/>
@@ -1456,7 +1600,17 @@
           <w:szCs w:val="18"/>
           <w:lang w:eastAsia="zh-CN"/>
         </w:rPr>
-        <w:t xml:space="preserve">13 </w:t>
+        <w:t>14</w:t>
+      </w:r>
+      <w:r>
+        <w:rPr>
+          <w:rFonts w:eastAsia="Times New Roman"/>
+          <w:color w:val="333333"/>
+          <w:sz w:val="18"/>
+          <w:szCs w:val="18"/>
+          <w:lang w:eastAsia="zh-CN"/>
+        </w:rPr>
+        <w:t xml:space="preserve"> </w:t>
       </w:r>
       <w:r>
         <w:rPr>
@@ -1697,7 +1851,7 @@
           <w:i/>
           <w:lang w:eastAsia="zh-CN"/>
         </w:rPr>
-        <w:t xml:space="preserve">   or   ionic run android</w:t>
+        <w:t xml:space="preserve"> </w:t>
       </w:r>
     </w:p>
     <w:p>
@@ -1737,20 +1891,18 @@
           <w:szCs w:val="18"/>
           <w:lang w:eastAsia="zh-CN"/>
         </w:rPr>
-        <w:t xml:space="preserve">Note: Currently can not work in android due to issue of salesforce SDK </w:t>
-      </w:r>
-      <w:hyperlink r:id="rId10" w:history="1">
-        <w:r>
-          <w:rPr>
-            <w:rStyle w:val="Hyperlink"/>
-            <w:rFonts w:eastAsia="Times New Roman"/>
-            <w:sz w:val="18"/>
-            <w:szCs w:val="18"/>
-            <w:lang w:eastAsia="zh-CN"/>
-          </w:rPr>
-          <w:t>http://apps.topcoder.com/forums/?module=Thread&amp;threadID=876059&amp;start=0</w:t>
-        </w:r>
-      </w:hyperlink>
+        <w:t xml:space="preserve">Note: Currently </w:t>
+      </w:r>
+      <w:r>
+        <w:rPr>
+          <w:rFonts w:eastAsia="Times New Roman"/>
+          <w:color w:val="333333"/>
+          <w:sz w:val="18"/>
+          <w:szCs w:val="18"/>
+          <w:lang w:eastAsia="zh-CN"/>
+        </w:rPr>
+        <w:t>android only works if opened using Android Studio</w:t>
+      </w:r>
       <w:r>
         <w:rPr>
           <w:rFonts w:eastAsia="Times New Roman"/>
@@ -1761,8 +1913,6 @@
         </w:rPr>
         <w:t xml:space="preserve"> </w:t>
       </w:r>
-      <w:bookmarkStart w:id="9" w:name="_GoBack"/>
-      <w:bookmarkEnd w:id="9"/>
     </w:p>
     <w:p>
       <w:pPr>
@@ -1771,7 +1921,7 @@
       </w:pPr>
       <w:bookmarkStart w:id="10" w:name="_Toc442401763"/>
       <w:bookmarkStart w:id="11" w:name="_Toc442402958"/>
-      <w:bookmarkEnd w:id="8"/>
+      <w:bookmarkEnd w:id="9"/>
       <w:r>
         <w:t>Configuration</w:t>
       </w:r>
@@ -2298,7 +2448,7 @@
       </w:tr>
       <w:tr>
         <w:trPr>
-          <w:trHeight w:val="693"/>
+          <w:trHeight w:val="953"/>
         </w:trPr>
         <w:tc>
           <w:tcPr>
@@ -2347,7 +2497,13 @@
               <w:t>LEAVE_IF_CHANGED'</w:t>
             </w:r>
             <w:r>
-              <w:t>,withoutFieldsWhenSyncUp: ['Id', 'OwnerId', 'LastModifiedDate'] }</w:t>
+              <w:t>,</w:t>
+            </w:r>
+            <w:r>
+              <w:t xml:space="preserve"> syncInterval: 5 * 60 * 1000, </w:t>
+            </w:r>
+            <w:r>
+              <w:t>withoutFieldsWhenSyncUp: ['Id', 'OwnerId', 'LastModifiedDate'] }</w:t>
             </w:r>
           </w:p>
         </w:tc>
@@ -2561,14 +2717,375 @@
           <w:szCs w:val="22"/>
         </w:rPr>
       </w:pPr>
-    </w:p>
-    <w:p>
-      <w:pPr>
-        <w:ind w:left="360"/>
+      <w:r>
         <w:rPr>
           <w:sz w:val="22"/>
           <w:szCs w:val="22"/>
         </w:rPr>
+        <w:t>Each s</w:t>
+      </w:r>
+      <w:r>
+        <w:rPr>
+          <w:sz w:val="22"/>
+          <w:szCs w:val="22"/>
+        </w:rPr>
+        <w:t xml:space="preserve">oup has the following </w:t>
+      </w:r>
+      <w:r>
+        <w:rPr>
+          <w:sz w:val="22"/>
+          <w:szCs w:val="22"/>
+        </w:rPr>
+        <w:t>configuration:</w:t>
+      </w:r>
+    </w:p>
+    <w:tbl>
+      <w:tblPr>
+        <w:tblStyle w:val="TableGrid"/>
+        <w:tblW w:w="8815" w:type="dxa"/>
+        <w:tblInd w:w="360" w:type="dxa"/>
+        <w:tblLayout w:type="fixed"/>
+        <w:tblLook w:val="04A0" w:firstRow="1" w:lastRow="0" w:firstColumn="1" w:lastColumn="0" w:noHBand="0" w:noVBand="1"/>
+      </w:tblPr>
+      <w:tblGrid>
+        <w:gridCol w:w="4045"/>
+        <w:gridCol w:w="4770"/>
+      </w:tblGrid>
+      <w:tr>
+        <w:trPr>
+          <w:trHeight w:val="953"/>
+        </w:trPr>
+        <w:tc>
+          <w:tcPr>
+            <w:tcW w:w="4045" w:type="dxa"/>
+          </w:tcPr>
+          <w:p>
+            <w:pPr>
+              <w:widowControl/>
+              <w:spacing w:line="240" w:lineRule="auto"/>
+            </w:pPr>
+            <w:r>
+              <w:t>name</w:t>
+            </w:r>
+          </w:p>
+        </w:tc>
+        <w:tc>
+          <w:tcPr>
+            <w:tcW w:w="4770" w:type="dxa"/>
+          </w:tcPr>
+          <w:p>
+            <w:pPr>
+              <w:widowControl/>
+              <w:spacing w:line="240" w:lineRule="auto"/>
+            </w:pPr>
+            <w:r>
+              <w:t xml:space="preserve">The </w:t>
+            </w:r>
+            <w:r>
+              <w:t>soup</w:t>
+            </w:r>
+            <w:r>
+              <w:t xml:space="preserve"> </w:t>
+            </w:r>
+            <w:r>
+              <w:t>name</w:t>
+            </w:r>
+          </w:p>
+        </w:tc>
+      </w:tr>
+      <w:tr>
+        <w:trPr>
+          <w:trHeight w:val="693"/>
+        </w:trPr>
+        <w:tc>
+          <w:tcPr>
+            <w:tcW w:w="4045" w:type="dxa"/>
+          </w:tcPr>
+          <w:p>
+            <w:pPr>
+              <w:widowControl/>
+              <w:spacing w:line="240" w:lineRule="auto"/>
+            </w:pPr>
+            <w:r>
+              <w:t>fields</w:t>
+            </w:r>
+          </w:p>
+        </w:tc>
+        <w:tc>
+          <w:tcPr>
+            <w:tcW w:w="4770" w:type="dxa"/>
+          </w:tcPr>
+          <w:p>
+            <w:pPr>
+              <w:widowControl/>
+              <w:spacing w:line="240" w:lineRule="auto"/>
+            </w:pPr>
+            <w:r>
+              <w:t>The soup fields to be synchronized from server</w:t>
+            </w:r>
+          </w:p>
+        </w:tc>
+      </w:tr>
+      <w:tr>
+        <w:trPr>
+          <w:trHeight w:val="693"/>
+        </w:trPr>
+        <w:tc>
+          <w:tcPr>
+            <w:tcW w:w="4045" w:type="dxa"/>
+          </w:tcPr>
+          <w:p>
+            <w:pPr>
+              <w:widowControl/>
+              <w:spacing w:line="240" w:lineRule="auto"/>
+            </w:pPr>
+            <w:r>
+              <w:t>indexes</w:t>
+            </w:r>
+          </w:p>
+        </w:tc>
+        <w:tc>
+          <w:tcPr>
+            <w:tcW w:w="4770" w:type="dxa"/>
+          </w:tcPr>
+          <w:p>
+            <w:pPr>
+              <w:widowControl/>
+              <w:spacing w:line="240" w:lineRule="auto"/>
+            </w:pPr>
+            <w:r>
+              <w:t>Describes what you’re searching for; for example, a name, account number, or date.</w:t>
+            </w:r>
+          </w:p>
+        </w:tc>
+      </w:tr>
+      <w:tr>
+        <w:trPr>
+          <w:trHeight w:val="693"/>
+        </w:trPr>
+        <w:tc>
+          <w:tcPr>
+            <w:tcW w:w="4045" w:type="dxa"/>
+          </w:tcPr>
+          <w:p>
+            <w:pPr>
+              <w:widowControl/>
+              <w:spacing w:line="240" w:lineRule="auto"/>
+            </w:pPr>
+            <w:r>
+              <w:t>readOnly</w:t>
+            </w:r>
+          </w:p>
+        </w:tc>
+        <w:tc>
+          <w:tcPr>
+            <w:tcW w:w="4770" w:type="dxa"/>
+          </w:tcPr>
+          <w:p>
+            <w:pPr>
+              <w:widowControl/>
+              <w:spacing w:line="240" w:lineRule="auto"/>
+            </w:pPr>
+            <w:r>
+              <w:t>Only allow syncDown</w:t>
+            </w:r>
+          </w:p>
+        </w:tc>
+      </w:tr>
+      <w:tr>
+        <w:trPr>
+          <w:trHeight w:val="693"/>
+        </w:trPr>
+        <w:tc>
+          <w:tcPr>
+            <w:tcW w:w="4045" w:type="dxa"/>
+          </w:tcPr>
+          <w:p>
+            <w:pPr>
+              <w:widowControl/>
+              <w:spacing w:line="240" w:lineRule="auto"/>
+            </w:pPr>
+            <w:r>
+              <w:t>writeOnly</w:t>
+            </w:r>
+          </w:p>
+        </w:tc>
+        <w:tc>
+          <w:tcPr>
+            <w:tcW w:w="4770" w:type="dxa"/>
+          </w:tcPr>
+          <w:p>
+            <w:pPr>
+              <w:widowControl/>
+              <w:spacing w:line="240" w:lineRule="auto"/>
+            </w:pPr>
+            <w:r>
+              <w:t>Only allow syncUp</w:t>
+            </w:r>
+          </w:p>
+        </w:tc>
+      </w:tr>
+    </w:tbl>
+    <w:p>
+      <w:pPr>
+        <w:ind w:left="360"/>
+        <w:rPr>
+          <w:sz w:val="22"/>
+          <w:szCs w:val="22"/>
+        </w:rPr>
+      </w:pPr>
+    </w:p>
+    <w:p>
+      <w:pPr>
+        <w:ind w:left="360"/>
+        <w:rPr>
+          <w:sz w:val="22"/>
+          <w:szCs w:val="22"/>
+        </w:rPr>
+      </w:pPr>
+    </w:p>
+    <w:p>
+      <w:pPr>
+        <w:ind w:left="360"/>
+        <w:rPr>
+          <w:sz w:val="22"/>
+          <w:szCs w:val="22"/>
+        </w:rPr>
+      </w:pPr>
+    </w:p>
+    <w:p>
+      <w:pPr>
+        <w:ind w:left="360"/>
+        <w:rPr>
+          <w:sz w:val="22"/>
+          <w:szCs w:val="22"/>
+        </w:rPr>
+      </w:pPr>
+    </w:p>
+    <w:p>
+      <w:pPr>
+        <w:ind w:left="360"/>
+        <w:rPr>
+          <w:sz w:val="22"/>
+          <w:szCs w:val="22"/>
+        </w:rPr>
+      </w:pPr>
+    </w:p>
+    <w:p>
+      <w:pPr>
+        <w:ind w:left="360"/>
+        <w:rPr>
+          <w:sz w:val="22"/>
+          <w:szCs w:val="22"/>
+        </w:rPr>
+      </w:pPr>
+    </w:p>
+    <w:p>
+      <w:pPr>
+        <w:ind w:left="360"/>
+        <w:rPr>
+          <w:sz w:val="22"/>
+          <w:szCs w:val="22"/>
+        </w:rPr>
+      </w:pPr>
+    </w:p>
+    <w:p>
+      <w:pPr>
+        <w:ind w:left="360"/>
+        <w:rPr>
+          <w:sz w:val="22"/>
+          <w:szCs w:val="22"/>
+        </w:rPr>
+      </w:pPr>
+    </w:p>
+    <w:p>
+      <w:pPr>
+        <w:ind w:left="360"/>
+        <w:rPr>
+          <w:sz w:val="22"/>
+          <w:szCs w:val="22"/>
+        </w:rPr>
+      </w:pPr>
+    </w:p>
+    <w:p>
+      <w:pPr>
+        <w:ind w:left="360"/>
+        <w:rPr>
+          <w:sz w:val="22"/>
+          <w:szCs w:val="22"/>
+        </w:rPr>
+      </w:pPr>
+    </w:p>
+    <w:p>
+      <w:pPr>
+        <w:ind w:left="360"/>
+        <w:rPr>
+          <w:sz w:val="22"/>
+          <w:szCs w:val="22"/>
+        </w:rPr>
+      </w:pPr>
+    </w:p>
+    <w:p>
+      <w:pPr>
+        <w:ind w:left="360"/>
+        <w:rPr>
+          <w:sz w:val="22"/>
+          <w:szCs w:val="22"/>
+        </w:rPr>
+      </w:pPr>
+    </w:p>
+    <w:p>
+      <w:pPr>
+        <w:ind w:left="360"/>
+        <w:rPr>
+          <w:sz w:val="22"/>
+          <w:szCs w:val="22"/>
+        </w:rPr>
+      </w:pPr>
+    </w:p>
+    <w:p>
+      <w:pPr>
+        <w:ind w:left="360"/>
+        <w:rPr>
+          <w:sz w:val="22"/>
+          <w:szCs w:val="22"/>
+        </w:rPr>
+      </w:pPr>
+    </w:p>
+    <w:p>
+      <w:pPr>
+        <w:ind w:left="360"/>
+        <w:rPr>
+          <w:sz w:val="22"/>
+          <w:szCs w:val="22"/>
+        </w:rPr>
+      </w:pPr>
+    </w:p>
+    <w:p>
+      <w:pPr>
+        <w:ind w:left="360"/>
+        <w:rPr>
+          <w:sz w:val="22"/>
+          <w:szCs w:val="22"/>
+        </w:rPr>
+      </w:pPr>
+    </w:p>
+    <w:p>
+      <w:pPr>
+        <w:ind w:left="360"/>
+        <w:rPr>
+          <w:sz w:val="22"/>
+          <w:szCs w:val="22"/>
+        </w:rPr>
+      </w:pPr>
+    </w:p>
+    <w:p>
+      <w:pPr>
+        <w:ind w:left="360"/>
+        <w:rPr>
+          <w:sz w:val="22"/>
+          <w:szCs w:val="22"/>
+        </w:rPr>
       </w:pPr>
     </w:p>
     <w:p>
@@ -2591,7 +3108,7 @@
       <w:r>
         <w:t xml:space="preserve">Login as </w:t>
       </w:r>
-      <w:hyperlink r:id="rId11" w:history="1">
+      <w:hyperlink r:id="rId10" w:history="1">
         <w:r>
           <w:rPr>
             <w:rStyle w:val="Hyperlink"/>
@@ -2600,7 +3117,24 @@
         </w:r>
       </w:hyperlink>
       <w:r>
-        <w:t xml:space="preserve"> / t0pc0d3r and Click “Allow” button</w:t>
+        <w:t xml:space="preserve"> / t0pc0d3r </w:t>
+      </w:r>
+      <w:r>
+        <w:t xml:space="preserve">or </w:t>
+      </w:r>
+      <w:hyperlink r:id="rId11" w:history="1">
+        <w:r>
+          <w:rPr>
+            <w:rStyle w:val="Hyperlink"/>
+          </w:rPr>
+          <w:t>guest@topcoder.com</w:t>
+        </w:r>
+      </w:hyperlink>
+      <w:r>
+        <w:t xml:space="preserve"> / t0pc0d3r </w:t>
+      </w:r>
+      <w:r>
+        <w:t>and Click “Allow” button</w:t>
       </w:r>
     </w:p>
     <w:p>
@@ -2612,7 +3146,7 @@
           <w:noProof/>
         </w:rPr>
         <w:drawing>
-          <wp:inline distT="0" distB="0" distL="0" distR="0" wp14:anchorId="00D4EA47" wp14:editId="032C44F8">
+          <wp:inline distT="0" distB="0" distL="0" distR="0" wp14:anchorId="00D4EA47" wp14:editId="00DE5665">
             <wp:extent cx="1800000" cy="3197725"/>
             <wp:effectExtent l="0" t="0" r="3810" b="3175"/>
             <wp:docPr id="4" name="Picture 4" descr="../../../../../Desktop/Simulator%20Screen%20Shot%20Feb%205,%202016,%202"/>
@@ -2666,6 +3200,64 @@
         <w:spacing w:line="360" w:lineRule="auto"/>
       </w:pPr>
       <w:r>
+        <w:t>After login i</w:t>
+      </w:r>
+      <w:r>
+        <w:t>t will ask for the pin code:</w:t>
+      </w:r>
+    </w:p>
+    <w:p>
+      <w:pPr>
+        <w:spacing w:line="360" w:lineRule="auto"/>
+      </w:pPr>
+      <w:r>
+        <w:drawing>
+          <wp:inline distT="0" distB="0" distL="0" distR="0" wp14:anchorId="3E49482F" wp14:editId="1C3BB501">
+            <wp:extent cx="1792224" cy="3200400"/>
+            <wp:effectExtent l="0" t="0" r="11430" b="0"/>
+            <wp:docPr id="1" name="Picture 1"/>
+            <wp:cNvGraphicFramePr>
+              <a:graphicFrameLocks xmlns:a="http://schemas.openxmlformats.org/drawingml/2006/main" noChangeAspect="1"/>
+            </wp:cNvGraphicFramePr>
+            <a:graphic xmlns:a="http://schemas.openxmlformats.org/drawingml/2006/main">
+              <a:graphicData uri="http://schemas.openxmlformats.org/drawingml/2006/picture">
+                <pic:pic xmlns:pic="http://schemas.openxmlformats.org/drawingml/2006/picture">
+                  <pic:nvPicPr>
+                    <pic:cNvPr id="1" name=""/>
+                    <pic:cNvPicPr/>
+                  </pic:nvPicPr>
+                  <pic:blipFill>
+                    <a:blip r:embed="rId13"/>
+                    <a:stretch>
+                      <a:fillRect/>
+                    </a:stretch>
+                  </pic:blipFill>
+                  <pic:spPr>
+                    <a:xfrm>
+                      <a:off x="0" y="0"/>
+                      <a:ext cx="1792224" cy="3200400"/>
+                    </a:xfrm>
+                    <a:prstGeom prst="rect">
+                      <a:avLst/>
+                    </a:prstGeom>
+                  </pic:spPr>
+                </pic:pic>
+              </a:graphicData>
+            </a:graphic>
+          </wp:inline>
+        </w:drawing>
+      </w:r>
+    </w:p>
+    <w:p>
+      <w:pPr>
+        <w:spacing w:line="360" w:lineRule="auto"/>
+      </w:pPr>
+    </w:p>
+    <w:p>
+      <w:pPr>
+        <w:spacing w:line="360" w:lineRule="auto"/>
+      </w:pPr>
+      <w:r>
         <w:t xml:space="preserve">It will redirect to contact list page, and the data will </w:t>
       </w:r>
       <w:r>
@@ -2713,7 +3305,7 @@
                     </pic:cNvPicPr>
                   </pic:nvPicPr>
                   <pic:blipFill>
-                    <a:blip r:embed="rId13" cstate="print">
+                    <a:blip r:embed="rId14" cstate="print">
                       <a:extLst>
                         <a:ext uri="{28A0092B-C50C-407E-A947-70E740481C1C}">
                           <a14:useLocalDpi xmlns:a14="http://schemas.microsoft.com/office/drawing/2010/main" val="0"/>
@@ -2765,16 +3357,10 @@
         <w:t>. Click “Pin Code”</w:t>
       </w:r>
       <w:r>
-        <w:t xml:space="preserve"> to set pin code. </w:t>
-      </w:r>
-      <w:r>
-        <w:t xml:space="preserve">If already </w:t>
-      </w:r>
-      <w:r>
-        <w:t>set</w:t>
-      </w:r>
-      <w:r>
-        <w:t xml:space="preserve"> a pin code, it will popup a dialog to modify it.</w:t>
+        <w:t xml:space="preserve"> to show</w:t>
+      </w:r>
+      <w:r>
+        <w:t xml:space="preserve"> popup a dialog to modify it.</w:t>
       </w:r>
     </w:p>
     <w:p>
@@ -2803,7 +3389,7 @@
                     </pic:cNvPicPr>
                   </pic:nvPicPr>
                   <pic:blipFill>
-                    <a:blip r:embed="rId14" cstate="print">
+                    <a:blip r:embed="rId15" cstate="print">
                       <a:extLst>
                         <a:ext uri="{28A0092B-C50C-407E-A947-70E740481C1C}">
                           <a14:useLocalDpi xmlns:a14="http://schemas.microsoft.com/office/drawing/2010/main" val="0"/>
@@ -2839,60 +3425,7 @@
           <w:noProof/>
         </w:rPr>
         <w:drawing>
-          <wp:inline distT="0" distB="0" distL="0" distR="0" wp14:anchorId="1F92C1E0" wp14:editId="5C24831E">
-            <wp:extent cx="1800000" cy="3200481"/>
-            <wp:effectExtent l="0" t="0" r="3810" b="0"/>
-            <wp:docPr id="1" name="Picture 1" descr="../../../../../Desktop/Simulator%20Screen%20Shot%20Feb%205,%202016,%202"/>
-            <wp:cNvGraphicFramePr>
-              <a:graphicFrameLocks xmlns:a="http://schemas.openxmlformats.org/drawingml/2006/main" noChangeAspect="1"/>
-            </wp:cNvGraphicFramePr>
-            <a:graphic xmlns:a="http://schemas.openxmlformats.org/drawingml/2006/main">
-              <a:graphicData uri="http://schemas.openxmlformats.org/drawingml/2006/picture">
-                <pic:pic xmlns:pic="http://schemas.openxmlformats.org/drawingml/2006/picture">
-                  <pic:nvPicPr>
-                    <pic:cNvPr id="0" name="Picture 4" descr="../../../../../Desktop/Simulator%20Screen%20Shot%20Feb%205,%202016,%202"/>
-                    <pic:cNvPicPr>
-                      <a:picLocks noChangeAspect="1" noChangeArrowheads="1"/>
-                    </pic:cNvPicPr>
-                  </pic:nvPicPr>
-                  <pic:blipFill>
-                    <a:blip r:embed="rId15" cstate="print">
-                      <a:extLst>
-                        <a:ext uri="{28A0092B-C50C-407E-A947-70E740481C1C}">
-                          <a14:useLocalDpi xmlns:a14="http://schemas.microsoft.com/office/drawing/2010/main" val="0"/>
-                        </a:ext>
-                      </a:extLst>
-                    </a:blip>
-                    <a:srcRect/>
-                    <a:stretch>
-                      <a:fillRect/>
-                    </a:stretch>
-                  </pic:blipFill>
-                  <pic:spPr bwMode="auto">
-                    <a:xfrm>
-                      <a:off x="0" y="0"/>
-                      <a:ext cx="1800000" cy="3200481"/>
-                    </a:xfrm>
-                    <a:prstGeom prst="rect">
-                      <a:avLst/>
-                    </a:prstGeom>
-                    <a:noFill/>
-                    <a:ln>
-                      <a:noFill/>
-                    </a:ln>
-                  </pic:spPr>
-                </pic:pic>
-              </a:graphicData>
-            </a:graphic>
-          </wp:inline>
-        </w:drawing>
-      </w:r>
-      <w:r>
-        <w:rPr>
-          <w:noProof/>
-        </w:rPr>
-        <w:drawing>
-          <wp:inline distT="0" distB="0" distL="0" distR="0" wp14:anchorId="68F603EE" wp14:editId="5A5E5C36">
+          <wp:inline distT="0" distB="0" distL="0" distR="0" wp14:anchorId="68F603EE" wp14:editId="446D30D7">
             <wp:extent cx="1800000" cy="3200439"/>
             <wp:effectExtent l="0" t="0" r="3810" b="0"/>
             <wp:docPr id="7" name="Picture 7" descr="Simulator%20Screen%20Shot%20Feb%205,%202016,%202.15.57%20AM.png"/>
@@ -2943,19 +3476,84 @@
     </w:p>
     <w:p>
       <w:r>
-        <w:t>If already set a pin code, it will ask to input pin code when app startup.</w:t>
-      </w:r>
-    </w:p>
-    <w:p>
+        <w:t xml:space="preserve">If </w:t>
+      </w:r>
+      <w:r>
+        <w:t>application goes offline it will ask for pin code</w:t>
+      </w:r>
+      <w:r>
+        <w:t>.</w:t>
+      </w:r>
+    </w:p>
+    <w:p/>
+    <w:p/>
+    <w:p/>
+    <w:p/>
+    <w:p/>
+    <w:p/>
+    <w:p/>
+    <w:p>
+      <w:pPr>
+        <w:rPr>
+          <w:lang w:eastAsia="zh-CN"/>
+        </w:rPr>
+      </w:pPr>
+      <w:r>
+        <w:t xml:space="preserve">The pages of contact, product and sample request are </w:t>
+      </w:r>
+      <w:r>
+        <w:rPr>
+          <w:lang w:eastAsia="zh-CN"/>
+        </w:rPr>
+        <w:t>very similar which</w:t>
+      </w:r>
+      <w:r>
+        <w:rPr>
+          <w:lang w:eastAsia="zh-CN"/>
+        </w:rPr>
+        <w:t xml:space="preserve"> all</w:t>
+      </w:r>
+      <w:r>
+        <w:rPr>
+          <w:lang w:eastAsia="zh-CN"/>
+        </w:rPr>
+        <w:t xml:space="preserve"> include 4 type pages: list view, detail view, create and </w:t>
+      </w:r>
+      <w:r>
+        <w:rPr>
+          <w:lang w:eastAsia="zh-CN"/>
+        </w:rPr>
+        <w:t>edit</w:t>
+      </w:r>
+      <w:r>
+        <w:rPr>
+          <w:lang w:eastAsia="zh-CN"/>
+        </w:rPr>
+        <w:t xml:space="preserve"> page.</w:t>
+      </w:r>
+    </w:p>
+    <w:p>
+      <w:pPr>
+        <w:rPr>
+          <w:lang w:eastAsia="zh-CN"/>
+        </w:rPr>
+      </w:pPr>
+    </w:p>
+    <w:p>
+      <w:pPr>
+        <w:rPr>
+          <w:lang w:eastAsia="zh-CN"/>
+        </w:rPr>
+      </w:pPr>
       <w:r>
         <w:rPr>
           <w:noProof/>
         </w:rPr>
         <w:drawing>
-          <wp:inline distT="0" distB="0" distL="0" distR="0" wp14:anchorId="7FBC89B7" wp14:editId="70778B83">
-            <wp:extent cx="1800000" cy="3200439"/>
-            <wp:effectExtent l="0" t="0" r="3810" b="0"/>
-            <wp:docPr id="9" name="Picture 9" descr="../../../../../Desktop/Simulator%20Screen%20Shot%20Feb%205,%202016,%202"/>
+          <wp:inline distT="0" distB="0" distL="0" distR="0" wp14:anchorId="38B88DBD" wp14:editId="1B2263C7">
+            <wp:extent cx="1440000" cy="2560351"/>
+            <wp:effectExtent l="0" t="0" r="8255" b="5080"/>
+            <wp:docPr id="11" name="Picture 11" descr="../../../../../Desktop/Simulator%20Screen%20Shot%20Feb%205,%202016,%202"/>
             <wp:cNvGraphicFramePr>
               <a:graphicFrameLocks xmlns:a="http://schemas.openxmlformats.org/drawingml/2006/main" noChangeAspect="1"/>
             </wp:cNvGraphicFramePr>
@@ -2963,7 +3561,7 @@
               <a:graphicData uri="http://schemas.openxmlformats.org/drawingml/2006/picture">
                 <pic:pic xmlns:pic="http://schemas.openxmlformats.org/drawingml/2006/picture">
                   <pic:nvPicPr>
-                    <pic:cNvPr id="0" name="Picture 13" descr="../../../../../Desktop/Simulator%20Screen%20Shot%20Feb%205,%202016,%202"/>
+                    <pic:cNvPr id="0" name="Picture 15" descr="../../../../../Desktop/Simulator%20Screen%20Shot%20Feb%205,%202016,%202"/>
                     <pic:cNvPicPr>
                       <a:picLocks noChangeAspect="1" noChangeArrowheads="1"/>
                     </pic:cNvPicPr>
@@ -2984,7 +3582,7 @@
                   <pic:spPr bwMode="auto">
                     <a:xfrm>
                       <a:off x="0" y="0"/>
-                      <a:ext cx="1800000" cy="3200439"/>
+                      <a:ext cx="1440000" cy="2560351"/>
                     </a:xfrm>
                     <a:prstGeom prst="rect">
                       <a:avLst/>
@@ -3000,62 +3598,15 @@
           </wp:inline>
         </w:drawing>
       </w:r>
-    </w:p>
-    <w:p>
-      <w:pPr>
-        <w:rPr>
-          <w:lang w:eastAsia="zh-CN"/>
-        </w:rPr>
-      </w:pPr>
-      <w:r>
-        <w:t xml:space="preserve">The pages of contact, product and sample request are </w:t>
-      </w:r>
-      <w:r>
-        <w:rPr>
-          <w:lang w:eastAsia="zh-CN"/>
-        </w:rPr>
-        <w:t>very similar which</w:t>
-      </w:r>
-      <w:r>
-        <w:rPr>
-          <w:lang w:eastAsia="zh-CN"/>
-        </w:rPr>
-        <w:t xml:space="preserve"> all</w:t>
-      </w:r>
-      <w:r>
-        <w:rPr>
-          <w:lang w:eastAsia="zh-CN"/>
-        </w:rPr>
-        <w:t xml:space="preserve"> include 4 type pages: list view, detail view, create and </w:t>
-      </w:r>
-      <w:r>
-        <w:rPr>
-          <w:lang w:eastAsia="zh-CN"/>
-        </w:rPr>
-        <w:t>edit</w:t>
-      </w:r>
-      <w:r>
-        <w:rPr>
-          <w:lang w:eastAsia="zh-CN"/>
-        </w:rPr>
-        <w:t xml:space="preserve"> page.</w:t>
-      </w:r>
-    </w:p>
-    <w:p>
-      <w:pPr>
-        <w:rPr>
-          <w:lang w:eastAsia="zh-CN"/>
-        </w:rPr>
-      </w:pPr>
       <w:r>
         <w:rPr>
           <w:noProof/>
         </w:rPr>
         <w:drawing>
-          <wp:inline distT="0" distB="0" distL="0" distR="0" wp14:anchorId="38B88DBD" wp14:editId="1B2263C7">
+          <wp:inline distT="0" distB="0" distL="0" distR="0" wp14:anchorId="68E27493" wp14:editId="529F0F0E">
             <wp:extent cx="1440000" cy="2560351"/>
             <wp:effectExtent l="0" t="0" r="8255" b="5080"/>
-            <wp:docPr id="11" name="Picture 11" descr="../../../../../Desktop/Simulator%20Screen%20Shot%20Feb%205,%202016,%202"/>
+            <wp:docPr id="13" name="Picture 13" descr="../../../../../Desktop/Simulator%20Screen%20Shot%20Feb%205,%202016,%202"/>
             <wp:cNvGraphicFramePr>
               <a:graphicFrameLocks xmlns:a="http://schemas.openxmlformats.org/drawingml/2006/main" noChangeAspect="1"/>
             </wp:cNvGraphicFramePr>
@@ -3063,7 +3614,7 @@
               <a:graphicData uri="http://schemas.openxmlformats.org/drawingml/2006/picture">
                 <pic:pic xmlns:pic="http://schemas.openxmlformats.org/drawingml/2006/picture">
                   <pic:nvPicPr>
-                    <pic:cNvPr id="0" name="Picture 15" descr="../../../../../Desktop/Simulator%20Screen%20Shot%20Feb%205,%202016,%202"/>
+                    <pic:cNvPr id="0" name="Picture 17" descr="../../../../../Desktop/Simulator%20Screen%20Shot%20Feb%205,%202016,%202"/>
                     <pic:cNvPicPr>
                       <a:picLocks noChangeAspect="1" noChangeArrowheads="1"/>
                     </pic:cNvPicPr>
@@ -3105,10 +3656,10 @@
           <w:noProof/>
         </w:rPr>
         <w:drawing>
-          <wp:inline distT="0" distB="0" distL="0" distR="0" wp14:anchorId="68E27493" wp14:editId="529F0F0E">
+          <wp:inline distT="0" distB="0" distL="0" distR="0" wp14:anchorId="274E058B" wp14:editId="3A100B97">
             <wp:extent cx="1440000" cy="2560351"/>
             <wp:effectExtent l="0" t="0" r="8255" b="5080"/>
-            <wp:docPr id="13" name="Picture 13" descr="../../../../../Desktop/Simulator%20Screen%20Shot%20Feb%205,%202016,%202"/>
+            <wp:docPr id="10" name="Picture 10" descr="../../../../../Desktop/Simulator%20Screen%20Shot%20Feb%205,%202016,%202"/>
             <wp:cNvGraphicFramePr>
               <a:graphicFrameLocks xmlns:a="http://schemas.openxmlformats.org/drawingml/2006/main" noChangeAspect="1"/>
             </wp:cNvGraphicFramePr>
@@ -3116,7 +3667,7 @@
               <a:graphicData uri="http://schemas.openxmlformats.org/drawingml/2006/picture">
                 <pic:pic xmlns:pic="http://schemas.openxmlformats.org/drawingml/2006/picture">
                   <pic:nvPicPr>
-                    <pic:cNvPr id="0" name="Picture 17" descr="../../../../../Desktop/Simulator%20Screen%20Shot%20Feb%205,%202016,%202"/>
+                    <pic:cNvPr id="0" name="Picture 14" descr="../../../../../Desktop/Simulator%20Screen%20Shot%20Feb%205,%202016,%202"/>
                     <pic:cNvPicPr>
                       <a:picLocks noChangeAspect="1" noChangeArrowheads="1"/>
                     </pic:cNvPicPr>
@@ -3158,10 +3709,10 @@
           <w:noProof/>
         </w:rPr>
         <w:drawing>
-          <wp:inline distT="0" distB="0" distL="0" distR="0" wp14:anchorId="274E058B" wp14:editId="3A100B97">
+          <wp:inline distT="0" distB="0" distL="0" distR="0" wp14:anchorId="255B482D" wp14:editId="6357156C">
             <wp:extent cx="1440000" cy="2560351"/>
             <wp:effectExtent l="0" t="0" r="8255" b="5080"/>
-            <wp:docPr id="10" name="Picture 10" descr="../../../../../Desktop/Simulator%20Screen%20Shot%20Feb%205,%202016,%202"/>
+            <wp:docPr id="12" name="Picture 12" descr="../../../../../Desktop/Simulator%20Screen%20Shot%20Feb%205,%202016,%202"/>
             <wp:cNvGraphicFramePr>
               <a:graphicFrameLocks xmlns:a="http://schemas.openxmlformats.org/drawingml/2006/main" noChangeAspect="1"/>
             </wp:cNvGraphicFramePr>
@@ -3169,7 +3720,7 @@
               <a:graphicData uri="http://schemas.openxmlformats.org/drawingml/2006/picture">
                 <pic:pic xmlns:pic="http://schemas.openxmlformats.org/drawingml/2006/picture">
                   <pic:nvPicPr>
-                    <pic:cNvPr id="0" name="Picture 14" descr="../../../../../Desktop/Simulator%20Screen%20Shot%20Feb%205,%202016,%202"/>
+                    <pic:cNvPr id="0" name="Picture 16" descr="../../../../../Desktop/Simulator%20Screen%20Shot%20Feb%205,%202016,%202"/>
                     <pic:cNvPicPr>
                       <a:picLocks noChangeAspect="1" noChangeArrowheads="1"/>
                     </pic:cNvPicPr>
@@ -3206,59 +3757,6 @@
           </wp:inline>
         </w:drawing>
       </w:r>
-      <w:r>
-        <w:rPr>
-          <w:noProof/>
-        </w:rPr>
-        <w:drawing>
-          <wp:inline distT="0" distB="0" distL="0" distR="0" wp14:anchorId="255B482D" wp14:editId="6357156C">
-            <wp:extent cx="1440000" cy="2560351"/>
-            <wp:effectExtent l="0" t="0" r="8255" b="5080"/>
-            <wp:docPr id="12" name="Picture 12" descr="../../../../../Desktop/Simulator%20Screen%20Shot%20Feb%205,%202016,%202"/>
-            <wp:cNvGraphicFramePr>
-              <a:graphicFrameLocks xmlns:a="http://schemas.openxmlformats.org/drawingml/2006/main" noChangeAspect="1"/>
-            </wp:cNvGraphicFramePr>
-            <a:graphic xmlns:a="http://schemas.openxmlformats.org/drawingml/2006/main">
-              <a:graphicData uri="http://schemas.openxmlformats.org/drawingml/2006/picture">
-                <pic:pic xmlns:pic="http://schemas.openxmlformats.org/drawingml/2006/picture">
-                  <pic:nvPicPr>
-                    <pic:cNvPr id="0" name="Picture 16" descr="../../../../../Desktop/Simulator%20Screen%20Shot%20Feb%205,%202016,%202"/>
-                    <pic:cNvPicPr>
-                      <a:picLocks noChangeAspect="1" noChangeArrowheads="1"/>
-                    </pic:cNvPicPr>
-                  </pic:nvPicPr>
-                  <pic:blipFill>
-                    <a:blip r:embed="rId21" cstate="print">
-                      <a:extLst>
-                        <a:ext uri="{28A0092B-C50C-407E-A947-70E740481C1C}">
-                          <a14:useLocalDpi xmlns:a14="http://schemas.microsoft.com/office/drawing/2010/main" val="0"/>
-                        </a:ext>
-                      </a:extLst>
-                    </a:blip>
-                    <a:srcRect/>
-                    <a:stretch>
-                      <a:fillRect/>
-                    </a:stretch>
-                  </pic:blipFill>
-                  <pic:spPr bwMode="auto">
-                    <a:xfrm>
-                      <a:off x="0" y="0"/>
-                      <a:ext cx="1440000" cy="2560351"/>
-                    </a:xfrm>
-                    <a:prstGeom prst="rect">
-                      <a:avLst/>
-                    </a:prstGeom>
-                    <a:noFill/>
-                    <a:ln>
-                      <a:noFill/>
-                    </a:ln>
-                  </pic:spPr>
-                </pic:pic>
-              </a:graphicData>
-            </a:graphic>
-          </wp:inline>
-        </w:drawing>
-      </w:r>
     </w:p>
     <w:p>
       <w:pPr>
@@ -3276,7 +3774,19 @@
         <w:rPr>
           <w:lang w:eastAsia="zh-CN"/>
         </w:rPr>
-        <w:t>ord created, deleted or updated, it will show some</w:t>
+        <w:t xml:space="preserve">ord created, deleted or updated, </w:t>
+      </w:r>
+      <w:r>
+        <w:rPr>
+          <w:lang w:eastAsia="zh-CN"/>
+        </w:rPr>
+        <w:t xml:space="preserve">it will sync all data automatically. If the device is offline, </w:t>
+      </w:r>
+      <w:r>
+        <w:rPr>
+          <w:lang w:eastAsia="zh-CN"/>
+        </w:rPr>
+        <w:t>it will show some</w:t>
       </w:r>
       <w:r>
         <w:rPr>
@@ -3319,7 +3829,7 @@
                     </pic:cNvPicPr>
                   </pic:nvPicPr>
                   <pic:blipFill>
-                    <a:blip r:embed="rId22" cstate="print">
+                    <a:blip r:embed="rId21" cstate="print">
                       <a:extLst>
                         <a:ext uri="{28A0092B-C50C-407E-A947-70E740481C1C}">
                           <a14:useLocalDpi xmlns:a14="http://schemas.microsoft.com/office/drawing/2010/main" val="0"/>
@@ -3361,7 +3871,19 @@
         <w:rPr>
           <w:lang w:eastAsia="zh-CN"/>
         </w:rPr>
-        <w:t>Click sync icon will sync the data with server.</w:t>
+        <w:t xml:space="preserve">Click sync icon will sync the </w:t>
+      </w:r>
+      <w:r>
+        <w:rPr>
+          <w:lang w:eastAsia="zh-CN"/>
+        </w:rPr>
+        <w:t xml:space="preserve">all </w:t>
+      </w:r>
+      <w:r>
+        <w:rPr>
+          <w:lang w:eastAsia="zh-CN"/>
+        </w:rPr>
+        <w:t>data with server.</w:t>
       </w:r>
       <w:r>
         <w:rPr>
@@ -3373,7 +3895,19 @@
         <w:rPr>
           <w:lang w:eastAsia="zh-CN"/>
         </w:rPr>
-        <w:t xml:space="preserve"> that just the sample request supports syncing data </w:t>
+        <w:t xml:space="preserve"> that </w:t>
+      </w:r>
+      <w:r>
+        <w:rPr>
+          <w:lang w:eastAsia="zh-CN"/>
+        </w:rPr>
+        <w:t>products and</w:t>
+      </w:r>
+      <w:r>
+        <w:rPr>
+          <w:lang w:eastAsia="zh-CN"/>
+        </w:rPr>
+        <w:t xml:space="preserve"> sample request supports syncing data </w:t>
       </w:r>
       <w:r>
         <w:rPr>
@@ -3403,7 +3937,13 @@
         <w:rPr>
           <w:lang w:eastAsia="zh-CN"/>
         </w:rPr>
-        <w:t>he contact and product just sync data download from server, the sample request first sync modified data upload to server, then sync data download from server.</w:t>
+        <w:t xml:space="preserve">he contact </w:t>
+      </w:r>
+      <w:r>
+        <w:rPr>
+          <w:lang w:eastAsia="zh-CN"/>
+        </w:rPr>
+        <w:t>just sync data download from server, the sample request first sync modified data upload to server, then sync data download from server.</w:t>
       </w:r>
     </w:p>
     <w:p>
@@ -3432,9 +3972,559 @@
         </w:rPr>
       </w:pPr>
     </w:p>
+    <w:p>
+      <w:pPr>
+        <w:rPr>
+          <w:lang w:eastAsia="zh-CN"/>
+        </w:rPr>
+      </w:pPr>
+    </w:p>
+    <w:p>
+      <w:pPr>
+        <w:rPr>
+          <w:lang w:eastAsia="zh-CN"/>
+        </w:rPr>
+      </w:pPr>
+    </w:p>
+    <w:p>
+      <w:pPr>
+        <w:rPr>
+          <w:lang w:eastAsia="zh-CN"/>
+        </w:rPr>
+      </w:pPr>
+    </w:p>
+    <w:p>
+      <w:pPr>
+        <w:rPr>
+          <w:lang w:eastAsia="zh-CN"/>
+        </w:rPr>
+      </w:pPr>
+    </w:p>
+    <w:p>
+      <w:pPr>
+        <w:rPr>
+          <w:lang w:eastAsia="zh-CN"/>
+        </w:rPr>
+      </w:pPr>
+    </w:p>
+    <w:p>
+      <w:pPr>
+        <w:rPr>
+          <w:lang w:eastAsia="zh-CN"/>
+        </w:rPr>
+      </w:pPr>
+    </w:p>
+    <w:p>
+      <w:pPr>
+        <w:rPr>
+          <w:b/>
+          <w:color w:val="FF0000"/>
+          <w:sz w:val="21"/>
+          <w:lang w:eastAsia="zh-CN"/>
+        </w:rPr>
+      </w:pPr>
+      <w:r>
+        <w:rPr>
+          <w:b/>
+          <w:color w:val="FF0000"/>
+          <w:sz w:val="21"/>
+          <w:highlight w:val="yellow"/>
+          <w:lang w:eastAsia="zh-CN"/>
+        </w:rPr>
+        <w:t>Signature flow</w:t>
+      </w:r>
+    </w:p>
+    <w:p>
+      <w:pPr>
+        <w:rPr>
+          <w:lang w:eastAsia="zh-CN"/>
+        </w:rPr>
+      </w:pPr>
+    </w:p>
+    <w:p>
+      <w:pPr>
+        <w:rPr>
+          <w:lang w:eastAsia="zh-CN"/>
+        </w:rPr>
+      </w:pPr>
+      <w:r>
+        <w:rPr>
+          <w:lang w:eastAsia="zh-CN"/>
+        </w:rPr>
+        <w:t>In the sample request</w:t>
+      </w:r>
+      <w:r>
+        <w:rPr>
+          <w:lang w:eastAsia="zh-CN"/>
+        </w:rPr>
+        <w:t xml:space="preserve"> view page you will find the signature canvas. User can use the finger to create a new signature. </w:t>
+      </w:r>
+    </w:p>
+    <w:p>
+      <w:pPr>
+        <w:rPr>
+          <w:lang w:eastAsia="zh-CN"/>
+        </w:rPr>
+      </w:pPr>
+    </w:p>
+    <w:p>
+      <w:pPr>
+        <w:rPr>
+          <w:lang w:eastAsia="zh-CN"/>
+        </w:rPr>
+      </w:pPr>
+      <w:r>
+        <w:rPr>
+          <w:lang w:eastAsia="zh-CN"/>
+        </w:rPr>
+        <w:t>Right now no Status or Delivery Date filter is being applied (can be easily added in the future).</w:t>
+      </w:r>
+    </w:p>
+    <w:p>
+      <w:pPr>
+        <w:rPr>
+          <w:lang w:eastAsia="zh-CN"/>
+        </w:rPr>
+      </w:pPr>
+    </w:p>
+    <w:p>
+      <w:pPr>
+        <w:rPr>
+          <w:lang w:eastAsia="zh-CN"/>
+        </w:rPr>
+      </w:pPr>
+      <w:r>
+        <w:rPr>
+          <w:lang w:eastAsia="zh-CN"/>
+        </w:rPr>
+        <w:t>Actions available are:</w:t>
+      </w:r>
+    </w:p>
+    <w:p>
+      <w:pPr>
+        <w:pStyle w:val="ListParagraph"/>
+        <w:numPr>
+          <w:ilvl w:val="0"/>
+          <w:numId w:val="4"/>
+        </w:numPr>
+        <w:rPr>
+          <w:lang w:eastAsia="zh-CN"/>
+        </w:rPr>
+      </w:pPr>
+      <w:r>
+        <w:rPr>
+          <w:lang w:eastAsia="zh-CN"/>
+        </w:rPr>
+        <w:t>Clear: clear signature canvas</w:t>
+      </w:r>
+    </w:p>
+    <w:p>
+      <w:pPr>
+        <w:pStyle w:val="ListParagraph"/>
+        <w:numPr>
+          <w:ilvl w:val="0"/>
+          <w:numId w:val="4"/>
+        </w:numPr>
+        <w:rPr>
+          <w:lang w:eastAsia="zh-CN"/>
+        </w:rPr>
+      </w:pPr>
+      <w:r>
+        <w:rPr>
+          <w:lang w:eastAsia="zh-CN"/>
+        </w:rPr>
+        <w:t xml:space="preserve">Preview: </w:t>
+      </w:r>
+      <w:r>
+        <w:rPr>
+          <w:lang w:eastAsia="zh-CN"/>
+        </w:rPr>
+        <w:t>Preview: Open a preview page of the receipt</w:t>
+      </w:r>
+    </w:p>
+    <w:p>
+      <w:pPr>
+        <w:pStyle w:val="ListParagraph"/>
+        <w:numPr>
+          <w:ilvl w:val="0"/>
+          <w:numId w:val="4"/>
+        </w:numPr>
+        <w:rPr>
+          <w:lang w:eastAsia="zh-CN"/>
+        </w:rPr>
+      </w:pPr>
+      <w:r>
+        <w:rPr>
+          <w:lang w:eastAsia="zh-CN"/>
+        </w:rPr>
+        <w:t>Confirm: Save the receipt locally and if online syncs to salesforce Org. If offline nothing happens at this moment. When device is back online, all receipts not synchronized are sync'ed up to salesforce Org.</w:t>
+      </w:r>
+    </w:p>
+    <w:p>
+      <w:pPr>
+        <w:rPr>
+          <w:lang w:eastAsia="zh-CN"/>
+        </w:rPr>
+      </w:pPr>
+    </w:p>
+    <w:p>
+      <w:pPr>
+        <w:rPr>
+          <w:lang w:eastAsia="zh-CN"/>
+        </w:rPr>
+      </w:pPr>
+      <w:r>
+        <w:rPr>
+          <w:lang w:eastAsia="zh-CN"/>
+        </w:rPr>
+        <w:drawing>
+          <wp:inline distT="0" distB="0" distL="0" distR="0" wp14:anchorId="2467D6B4" wp14:editId="60C80BAA">
+            <wp:extent cx="2743200" cy="3657600"/>
+            <wp:effectExtent l="0" t="0" r="0" b="0"/>
+            <wp:docPr id="8" name="Picture 8"/>
+            <wp:cNvGraphicFramePr>
+              <a:graphicFrameLocks xmlns:a="http://schemas.openxmlformats.org/drawingml/2006/main" noChangeAspect="1"/>
+            </wp:cNvGraphicFramePr>
+            <a:graphic xmlns:a="http://schemas.openxmlformats.org/drawingml/2006/main">
+              <a:graphicData uri="http://schemas.openxmlformats.org/drawingml/2006/picture">
+                <pic:pic xmlns:pic="http://schemas.openxmlformats.org/drawingml/2006/picture">
+                  <pic:nvPicPr>
+                    <pic:cNvPr id="1" name=""/>
+                    <pic:cNvPicPr/>
+                  </pic:nvPicPr>
+                  <pic:blipFill>
+                    <a:blip r:embed="rId22"/>
+                    <a:stretch>
+                      <a:fillRect/>
+                    </a:stretch>
+                  </pic:blipFill>
+                  <pic:spPr>
+                    <a:xfrm>
+                      <a:off x="0" y="0"/>
+                      <a:ext cx="2743200" cy="3657600"/>
+                    </a:xfrm>
+                    <a:prstGeom prst="rect">
+                      <a:avLst/>
+                    </a:prstGeom>
+                  </pic:spPr>
+                </pic:pic>
+              </a:graphicData>
+            </a:graphic>
+          </wp:inline>
+        </w:drawing>
+      </w:r>
+      <w:r>
+        <w:rPr>
+          <w:lang w:eastAsia="zh-CN"/>
+        </w:rPr>
+        <w:t xml:space="preserve"> </w:t>
+      </w:r>
+      <w:r>
+        <w:rPr>
+          <w:lang w:eastAsia="zh-CN"/>
+        </w:rPr>
+        <w:drawing>
+          <wp:inline distT="0" distB="0" distL="0" distR="0" wp14:anchorId="0A5F4C3E" wp14:editId="2A7D13FC">
+            <wp:extent cx="2743200" cy="3657600"/>
+            <wp:effectExtent l="0" t="0" r="0" b="0"/>
+            <wp:docPr id="15" name="Picture 15"/>
+            <wp:cNvGraphicFramePr>
+              <a:graphicFrameLocks xmlns:a="http://schemas.openxmlformats.org/drawingml/2006/main" noChangeAspect="1"/>
+            </wp:cNvGraphicFramePr>
+            <a:graphic xmlns:a="http://schemas.openxmlformats.org/drawingml/2006/main">
+              <a:graphicData uri="http://schemas.openxmlformats.org/drawingml/2006/picture">
+                <pic:pic xmlns:pic="http://schemas.openxmlformats.org/drawingml/2006/picture">
+                  <pic:nvPicPr>
+                    <pic:cNvPr id="1" name=""/>
+                    <pic:cNvPicPr/>
+                  </pic:nvPicPr>
+                  <pic:blipFill>
+                    <a:blip r:embed="rId23"/>
+                    <a:stretch>
+                      <a:fillRect/>
+                    </a:stretch>
+                  </pic:blipFill>
+                  <pic:spPr>
+                    <a:xfrm>
+                      <a:off x="0" y="0"/>
+                      <a:ext cx="2743200" cy="3657600"/>
+                    </a:xfrm>
+                    <a:prstGeom prst="rect">
+                      <a:avLst/>
+                    </a:prstGeom>
+                  </pic:spPr>
+                </pic:pic>
+              </a:graphicData>
+            </a:graphic>
+          </wp:inline>
+        </w:drawing>
+      </w:r>
+    </w:p>
+    <w:p>
+      <w:pPr>
+        <w:rPr>
+          <w:lang w:eastAsia="zh-CN"/>
+        </w:rPr>
+      </w:pPr>
+    </w:p>
+    <w:p>
+      <w:pPr>
+        <w:rPr>
+          <w:lang w:eastAsia="zh-CN"/>
+        </w:rPr>
+      </w:pPr>
+      <w:r>
+        <w:rPr>
+          <w:lang w:eastAsia="zh-CN"/>
+        </w:rPr>
+        <w:t>File are saved with the name ‘Receipt.pdf’.</w:t>
+      </w:r>
+    </w:p>
+    <w:p>
+      <w:pPr>
+        <w:jc w:val="center"/>
+        <w:rPr>
+          <w:lang w:eastAsia="zh-CN"/>
+        </w:rPr>
+      </w:pPr>
+      <w:r>
+        <w:rPr>
+          <w:lang w:eastAsia="zh-CN"/>
+        </w:rPr>
+        <w:drawing>
+          <wp:inline distT="0" distB="0" distL="0" distR="0" wp14:anchorId="2120EA1D" wp14:editId="1A50B340">
+            <wp:extent cx="5962513" cy="3202940"/>
+            <wp:effectExtent l="0" t="0" r="6985" b="0"/>
+            <wp:docPr id="16" name="Picture 16"/>
+            <wp:cNvGraphicFramePr>
+              <a:graphicFrameLocks xmlns:a="http://schemas.openxmlformats.org/drawingml/2006/main" noChangeAspect="1"/>
+            </wp:cNvGraphicFramePr>
+            <a:graphic xmlns:a="http://schemas.openxmlformats.org/drawingml/2006/main">
+              <a:graphicData uri="http://schemas.openxmlformats.org/drawingml/2006/picture">
+                <pic:pic xmlns:pic="http://schemas.openxmlformats.org/drawingml/2006/picture">
+                  <pic:nvPicPr>
+                    <pic:cNvPr id="1" name=""/>
+                    <pic:cNvPicPr/>
+                  </pic:nvPicPr>
+                  <pic:blipFill>
+                    <a:blip r:embed="rId24"/>
+                    <a:stretch>
+                      <a:fillRect/>
+                    </a:stretch>
+                  </pic:blipFill>
+                  <pic:spPr>
+                    <a:xfrm>
+                      <a:off x="0" y="0"/>
+                      <a:ext cx="5972132" cy="3208107"/>
+                    </a:xfrm>
+                    <a:prstGeom prst="rect">
+                      <a:avLst/>
+                    </a:prstGeom>
+                  </pic:spPr>
+                </pic:pic>
+              </a:graphicData>
+            </a:graphic>
+          </wp:inline>
+        </w:drawing>
+      </w:r>
+    </w:p>
+    <w:p>
+      <w:pPr>
+        <w:rPr>
+          <w:lang w:eastAsia="zh-CN"/>
+        </w:rPr>
+      </w:pPr>
+    </w:p>
+    <w:p>
+      <w:pPr>
+        <w:rPr>
+          <w:lang w:eastAsia="zh-CN"/>
+        </w:rPr>
+      </w:pPr>
+    </w:p>
+    <w:p>
+      <w:pPr>
+        <w:rPr>
+          <w:b/>
+          <w:color w:val="FF0000"/>
+          <w:lang w:eastAsia="zh-CN"/>
+        </w:rPr>
+      </w:pPr>
+      <w:r>
+        <w:rPr>
+          <w:b/>
+          <w:color w:val="FF0000"/>
+          <w:highlight w:val="yellow"/>
+          <w:lang w:eastAsia="zh-CN"/>
+        </w:rPr>
+        <w:t>Extra</w:t>
+      </w:r>
+    </w:p>
+    <w:p>
+      <w:pPr>
+        <w:rPr>
+          <w:lang w:eastAsia="zh-CN"/>
+        </w:rPr>
+      </w:pPr>
+    </w:p>
+    <w:p>
+      <w:pPr>
+        <w:rPr>
+          <w:lang w:eastAsia="zh-CN"/>
+        </w:rPr>
+      </w:pPr>
+      <w:r>
+        <w:rPr>
+          <w:lang w:eastAsia="zh-CN"/>
+        </w:rPr>
+        <w:t>a) When creating or editing a sample request an error was shown that the Products could not be found</w:t>
+      </w:r>
+      <w:r>
+        <w:rPr>
+          <w:lang w:eastAsia="zh-CN"/>
+        </w:rPr>
+        <w:t xml:space="preserve"> in local cache</w:t>
+      </w:r>
+      <w:r>
+        <w:rPr>
+          <w:lang w:eastAsia="zh-CN"/>
+        </w:rPr>
+        <w:t xml:space="preserve">. </w:t>
+      </w:r>
+    </w:p>
+    <w:p>
+      <w:pPr>
+        <w:rPr>
+          <w:lang w:eastAsia="zh-CN"/>
+        </w:rPr>
+      </w:pPr>
+    </w:p>
+    <w:p>
+      <w:pPr>
+        <w:rPr>
+          <w:lang w:eastAsia="zh-CN"/>
+        </w:rPr>
+      </w:pPr>
+      <w:r>
+        <w:rPr>
+          <w:lang w:eastAsia="zh-CN"/>
+        </w:rPr>
+        <w:t>Steps to reproduce (original application):</w:t>
+      </w:r>
+    </w:p>
+    <w:p>
+      <w:pPr>
+        <w:rPr>
+          <w:lang w:eastAsia="zh-CN"/>
+        </w:rPr>
+      </w:pPr>
+      <w:r>
+        <w:rPr>
+          <w:lang w:eastAsia="zh-CN"/>
+        </w:rPr>
+        <w:t xml:space="preserve">  - Open app for the first time</w:t>
+      </w:r>
+    </w:p>
+    <w:p>
+      <w:pPr>
+        <w:rPr>
+          <w:lang w:eastAsia="zh-CN"/>
+        </w:rPr>
+      </w:pPr>
+      <w:r>
+        <w:rPr>
+          <w:lang w:eastAsia="zh-CN"/>
+        </w:rPr>
+        <w:t xml:space="preserve">  - Go to sample request in left menu</w:t>
+      </w:r>
+    </w:p>
+    <w:p>
+      <w:pPr>
+        <w:rPr>
+          <w:lang w:eastAsia="zh-CN"/>
+        </w:rPr>
+      </w:pPr>
+    </w:p>
+    <w:p>
+      <w:pPr>
+        <w:rPr>
+          <w:lang w:eastAsia="zh-CN"/>
+        </w:rPr>
+      </w:pPr>
+      <w:r>
+        <w:rPr>
+          <w:lang w:eastAsia="zh-CN"/>
+        </w:rPr>
+        <w:t>To avo</w:t>
+      </w:r>
+      <w:r>
+        <w:rPr>
+          <w:lang w:eastAsia="zh-CN"/>
+        </w:rPr>
+        <w:t>i</w:t>
+      </w:r>
+      <w:r>
+        <w:rPr>
+          <w:lang w:eastAsia="zh-CN"/>
+        </w:rPr>
+        <w:t>d such error the products must be selected in left menu before sample requests.</w:t>
+      </w:r>
+    </w:p>
+    <w:p>
+      <w:pPr>
+        <w:rPr>
+          <w:lang w:eastAsia="zh-CN"/>
+        </w:rPr>
+      </w:pPr>
+    </w:p>
+    <w:p>
+      <w:pPr>
+        <w:rPr>
+          <w:lang w:eastAsia="zh-CN"/>
+        </w:rPr>
+      </w:pPr>
+      <w:r>
+        <w:rPr>
+          <w:lang w:eastAsia="zh-CN"/>
+        </w:rPr>
+        <w:t xml:space="preserve">Fix: All soups are created </w:t>
+      </w:r>
+      <w:r>
+        <w:rPr>
+          <w:lang w:eastAsia="zh-CN"/>
+        </w:rPr>
+        <w:t>and</w:t>
+      </w:r>
+      <w:r>
+        <w:rPr>
+          <w:lang w:eastAsia="zh-CN"/>
+        </w:rPr>
+        <w:t xml:space="preserve"> synchronized during app startup (sync only happens if online). Sync button always synchronizes all soups.</w:t>
+      </w:r>
+    </w:p>
+    <w:p>
+      <w:pPr>
+        <w:rPr>
+          <w:lang w:eastAsia="zh-CN"/>
+        </w:rPr>
+      </w:pPr>
+    </w:p>
+    <w:p>
+      <w:pPr>
+        <w:rPr>
+          <w:lang w:eastAsia="zh-CN"/>
+        </w:rPr>
+      </w:pPr>
+      <w:r>
+        <w:rPr>
+          <w:lang w:eastAsia="zh-CN"/>
+        </w:rPr>
+        <w:t>b) Receipt Preview</w:t>
+      </w:r>
+    </w:p>
     <w:sectPr>
-      <w:headerReference w:type="default" r:id="rId23"/>
-      <w:footerReference w:type="default" r:id="rId24"/>
+      <w:headerReference w:type="default" r:id="rId25"/>
+      <w:footerReference w:type="default" r:id="rId26"/>
       <w:pgSz w:w="12240" w:h="15840" w:code="1"/>
       <w:pgMar w:top="1440" w:right="1440" w:bottom="1440" w:left="1440" w:header="720" w:footer="720" w:gutter="0"/>
       <w:cols w:space="720"/>
@@ -3722,7 +4812,7 @@
                       </a:ln>
                       <a:extLst>
                         <a:ext uri="{909E8E84-426E-40dd-AFC4-6F175D3DCCD1}">
-                          <a14:hiddenFill xmlns:o="urn:schemas-microsoft-com:office:office" xmlns:v="urn:schemas-microsoft-com:vml" xmlns:w10="urn:schemas-microsoft-com:office:word" xmlns:w="http://schemas.openxmlformats.org/wordprocessingml/2006/main" xmlns:a14="http://schemas.microsoft.com/office/drawing/2010/main" xmlns="">
+                          <a14:hiddenFill xmlns="" xmlns:a14="http://schemas.microsoft.com/office/drawing/2010/main" xmlns:w="http://schemas.openxmlformats.org/wordprocessingml/2006/main" xmlns:w10="urn:schemas-microsoft-com:office:word" xmlns:v="urn:schemas-microsoft-com:vml" xmlns:o="urn:schemas-microsoft-com:office:office">
                             <a:noFill/>
                           </a14:hiddenFill>
                         </a:ext>
@@ -3953,6 +5043,119 @@
     </w:lvl>
   </w:abstractNum>
   <w:abstractNum w:abstractNumId="1">
+    <w:nsid w:val="1081691D"/>
+    <w:multiLevelType w:val="hybridMultilevel"/>
+    <w:tmpl w:val="65DE5566"/>
+    <w:lvl w:ilvl="0" w:tplc="C7943194">
+      <w:start w:val="1"/>
+      <w:numFmt w:val="bullet"/>
+      <w:lvlText w:val="-"/>
+      <w:lvlJc w:val="left"/>
+      <w:pPr>
+        <w:ind w:left="720" w:hanging="360"/>
+      </w:pPr>
+      <w:rPr>
+        <w:rFonts w:ascii="Arial" w:eastAsia="SimSun" w:hAnsi="Arial" w:cs="Arial" w:hint="default"/>
+      </w:rPr>
+    </w:lvl>
+    <w:lvl w:ilvl="1" w:tplc="04090003" w:tentative="1">
+      <w:start w:val="1"/>
+      <w:numFmt w:val="bullet"/>
+      <w:lvlText w:val="o"/>
+      <w:lvlJc w:val="left"/>
+      <w:pPr>
+        <w:ind w:left="1440" w:hanging="360"/>
+      </w:pPr>
+      <w:rPr>
+        <w:rFonts w:ascii="Courier New" w:hAnsi="Courier New" w:cs="Courier New" w:hint="default"/>
+      </w:rPr>
+    </w:lvl>
+    <w:lvl w:ilvl="2" w:tplc="04090005" w:tentative="1">
+      <w:start w:val="1"/>
+      <w:numFmt w:val="bullet"/>
+      <w:lvlText w:val=""/>
+      <w:lvlJc w:val="left"/>
+      <w:pPr>
+        <w:ind w:left="2160" w:hanging="360"/>
+      </w:pPr>
+      <w:rPr>
+        <w:rFonts w:ascii="Wingdings" w:hAnsi="Wingdings" w:hint="default"/>
+      </w:rPr>
+    </w:lvl>
+    <w:lvl w:ilvl="3" w:tplc="04090001" w:tentative="1">
+      <w:start w:val="1"/>
+      <w:numFmt w:val="bullet"/>
+      <w:lvlText w:val=""/>
+      <w:lvlJc w:val="left"/>
+      <w:pPr>
+        <w:ind w:left="2880" w:hanging="360"/>
+      </w:pPr>
+      <w:rPr>
+        <w:rFonts w:ascii="Symbol" w:hAnsi="Symbol" w:hint="default"/>
+      </w:rPr>
+    </w:lvl>
+    <w:lvl w:ilvl="4" w:tplc="04090003" w:tentative="1">
+      <w:start w:val="1"/>
+      <w:numFmt w:val="bullet"/>
+      <w:lvlText w:val="o"/>
+      <w:lvlJc w:val="left"/>
+      <w:pPr>
+        <w:ind w:left="3600" w:hanging="360"/>
+      </w:pPr>
+      <w:rPr>
+        <w:rFonts w:ascii="Courier New" w:hAnsi="Courier New" w:cs="Courier New" w:hint="default"/>
+      </w:rPr>
+    </w:lvl>
+    <w:lvl w:ilvl="5" w:tplc="04090005" w:tentative="1">
+      <w:start w:val="1"/>
+      <w:numFmt w:val="bullet"/>
+      <w:lvlText w:val=""/>
+      <w:lvlJc w:val="left"/>
+      <w:pPr>
+        <w:ind w:left="4320" w:hanging="360"/>
+      </w:pPr>
+      <w:rPr>
+        <w:rFonts w:ascii="Wingdings" w:hAnsi="Wingdings" w:hint="default"/>
+      </w:rPr>
+    </w:lvl>
+    <w:lvl w:ilvl="6" w:tplc="04090001" w:tentative="1">
+      <w:start w:val="1"/>
+      <w:numFmt w:val="bullet"/>
+      <w:lvlText w:val=""/>
+      <w:lvlJc w:val="left"/>
+      <w:pPr>
+        <w:ind w:left="5040" w:hanging="360"/>
+      </w:pPr>
+      <w:rPr>
+        <w:rFonts w:ascii="Symbol" w:hAnsi="Symbol" w:hint="default"/>
+      </w:rPr>
+    </w:lvl>
+    <w:lvl w:ilvl="7" w:tplc="04090003" w:tentative="1">
+      <w:start w:val="1"/>
+      <w:numFmt w:val="bullet"/>
+      <w:lvlText w:val="o"/>
+      <w:lvlJc w:val="left"/>
+      <w:pPr>
+        <w:ind w:left="5760" w:hanging="360"/>
+      </w:pPr>
+      <w:rPr>
+        <w:rFonts w:ascii="Courier New" w:hAnsi="Courier New" w:cs="Courier New" w:hint="default"/>
+      </w:rPr>
+    </w:lvl>
+    <w:lvl w:ilvl="8" w:tplc="04090005" w:tentative="1">
+      <w:start w:val="1"/>
+      <w:numFmt w:val="bullet"/>
+      <w:lvlText w:val=""/>
+      <w:lvlJc w:val="left"/>
+      <w:pPr>
+        <w:ind w:left="6480" w:hanging="360"/>
+      </w:pPr>
+      <w:rPr>
+        <w:rFonts w:ascii="Wingdings" w:hAnsi="Wingdings" w:hint="default"/>
+      </w:rPr>
+    </w:lvl>
+  </w:abstractNum>
+  <w:abstractNum w:abstractNumId="2">
     <w:nsid w:val="21991523"/>
     <w:multiLevelType w:val="multilevel"/>
     <w:tmpl w:val="39BAEF5C"/>
@@ -4101,11 +5304,106 @@
       </w:rPr>
     </w:lvl>
   </w:abstractNum>
+  <w:abstractNum w:abstractNumId="3">
+    <w:nsid w:val="3A0513A4"/>
+    <w:multiLevelType w:val="hybridMultilevel"/>
+    <w:tmpl w:val="7E88887A"/>
+    <w:lvl w:ilvl="0" w:tplc="E5F6D3B6">
+      <w:start w:val="1"/>
+      <w:numFmt w:val="decimal"/>
+      <w:lvlText w:val="%1-"/>
+      <w:lvlJc w:val="left"/>
+      <w:pPr>
+        <w:ind w:left="720" w:hanging="360"/>
+      </w:pPr>
+      <w:rPr>
+        <w:rFonts w:hint="default"/>
+      </w:rPr>
+    </w:lvl>
+    <w:lvl w:ilvl="1" w:tplc="04090019" w:tentative="1">
+      <w:start w:val="1"/>
+      <w:numFmt w:val="lowerLetter"/>
+      <w:lvlText w:val="%2."/>
+      <w:lvlJc w:val="left"/>
+      <w:pPr>
+        <w:ind w:left="1440" w:hanging="360"/>
+      </w:pPr>
+    </w:lvl>
+    <w:lvl w:ilvl="2" w:tplc="0409001B" w:tentative="1">
+      <w:start w:val="1"/>
+      <w:numFmt w:val="lowerRoman"/>
+      <w:lvlText w:val="%3."/>
+      <w:lvlJc w:val="right"/>
+      <w:pPr>
+        <w:ind w:left="2160" w:hanging="180"/>
+      </w:pPr>
+    </w:lvl>
+    <w:lvl w:ilvl="3" w:tplc="0409000F" w:tentative="1">
+      <w:start w:val="1"/>
+      <w:numFmt w:val="decimal"/>
+      <w:lvlText w:val="%4."/>
+      <w:lvlJc w:val="left"/>
+      <w:pPr>
+        <w:ind w:left="2880" w:hanging="360"/>
+      </w:pPr>
+    </w:lvl>
+    <w:lvl w:ilvl="4" w:tplc="04090019" w:tentative="1">
+      <w:start w:val="1"/>
+      <w:numFmt w:val="lowerLetter"/>
+      <w:lvlText w:val="%5."/>
+      <w:lvlJc w:val="left"/>
+      <w:pPr>
+        <w:ind w:left="3600" w:hanging="360"/>
+      </w:pPr>
+    </w:lvl>
+    <w:lvl w:ilvl="5" w:tplc="0409001B" w:tentative="1">
+      <w:start w:val="1"/>
+      <w:numFmt w:val="lowerRoman"/>
+      <w:lvlText w:val="%6."/>
+      <w:lvlJc w:val="right"/>
+      <w:pPr>
+        <w:ind w:left="4320" w:hanging="180"/>
+      </w:pPr>
+    </w:lvl>
+    <w:lvl w:ilvl="6" w:tplc="0409000F" w:tentative="1">
+      <w:start w:val="1"/>
+      <w:numFmt w:val="decimal"/>
+      <w:lvlText w:val="%7."/>
+      <w:lvlJc w:val="left"/>
+      <w:pPr>
+        <w:ind w:left="5040" w:hanging="360"/>
+      </w:pPr>
+    </w:lvl>
+    <w:lvl w:ilvl="7" w:tplc="04090019" w:tentative="1">
+      <w:start w:val="1"/>
+      <w:numFmt w:val="lowerLetter"/>
+      <w:lvlText w:val="%8."/>
+      <w:lvlJc w:val="left"/>
+      <w:pPr>
+        <w:ind w:left="5760" w:hanging="360"/>
+      </w:pPr>
+    </w:lvl>
+    <w:lvl w:ilvl="8" w:tplc="0409001B" w:tentative="1">
+      <w:start w:val="1"/>
+      <w:numFmt w:val="lowerRoman"/>
+      <w:lvlText w:val="%9."/>
+      <w:lvlJc w:val="right"/>
+      <w:pPr>
+        <w:ind w:left="6480" w:hanging="180"/>
+      </w:pPr>
+    </w:lvl>
+  </w:abstractNum>
   <w:num w:numId="1">
     <w:abstractNumId w:val="0"/>
   </w:num>
   <w:num w:numId="2">
+    <w:abstractNumId w:val="2"/>
+  </w:num>
+  <w:num w:numId="3">
     <w:abstractNumId w:val="1"/>
+  </w:num>
+  <w:num w:numId="4">
+    <w:abstractNumId w:val="3"/>
   </w:num>
 </w:numbering>
 </file>
@@ -4974,6 +6272,17 @@
       </w:tblCellMar>
     </w:tblPr>
   </w:style>
+  <w:style w:type="paragraph" w:styleId="ListParagraph">
+    <w:name w:val="List Paragraph"/>
+    <w:basedOn w:val="Normal"/>
+    <w:uiPriority w:val="34"/>
+    <w:qFormat/>
+    <w:rsid w:val="009A2FA3"/>
+    <w:pPr>
+      <w:ind w:left="720"/>
+      <w:contextualSpacing/>
+    </w:pPr>
+  </w:style>
 </w:styles>
 </file>
 

</xml_diff>